<commit_message>
put video instructions in README and edited email template
</commit_message>
<xml_diff>
--- a/Email template.docx
+++ b/Email template.docx
@@ -17,21 +17,7 @@
           <w:rFonts w:ascii="Helvetica" w:hAnsi="Helvetica" w:cs="Helvetica"/>
           <w:color w:val="2D3B45"/>
         </w:rPr>
-        <w:t>Dear </w:t>
-      </w:r>
-      <w:r>
-        <w:rPr>
-          <w:rFonts w:ascii="Helvetica" w:hAnsi="Helvetica" w:cs="Helvetica"/>
-          <w:color w:val="2D3B45"/>
-        </w:rPr>
-        <w:t>Dr. Lloyd</w:t>
-      </w:r>
-      <w:r>
-        <w:rPr>
-          <w:rFonts w:ascii="Helvetica" w:hAnsi="Helvetica" w:cs="Helvetica"/>
-          <w:color w:val="2D3B45"/>
-        </w:rPr>
-        <w:t>,</w:t>
+        <w:t>Dear Dr. Lloyd,</w:t>
       </w:r>
     </w:p>
     <w:p>
@@ -56,21 +42,7 @@
           <w:rFonts w:ascii="Helvetica" w:hAnsi="Helvetica" w:cs="Helvetica"/>
           <w:color w:val="2D3B45"/>
         </w:rPr>
-        <w:t xml:space="preserve"> writing to ask if you would be willing to share your experimental materials from "</w:t>
-      </w:r>
-      <w:r>
-        <w:rPr>
-          <w:rFonts w:ascii="Helvetica" w:hAnsi="Helvetica" w:cs="Helvetica"/>
-          <w:color w:val="2D3B45"/>
-        </w:rPr>
-        <w:t>Black and White Lies: Race-Based Biases in Deception Judgement</w:t>
-      </w:r>
-      <w:r>
-        <w:rPr>
-          <w:rFonts w:ascii="Helvetica" w:hAnsi="Helvetica" w:cs="Helvetica"/>
-          <w:color w:val="2D3B45"/>
-        </w:rPr>
-        <w:t xml:space="preserve">" </w:t>
+        <w:t xml:space="preserve"> writing to ask if you would be willing to share your experimental materials from "Black and White Lies: Race-Based Biases in Deception Judgement" </w:t>
       </w:r>
       <w:r>
         <w:rPr>
@@ -84,21 +56,14 @@
           <w:rFonts w:ascii="Helvetica" w:hAnsi="Helvetica" w:cs="Helvetica"/>
           <w:color w:val="2D3B45"/>
         </w:rPr>
-        <w:t>in </w:t>
-      </w:r>
-      <w:r>
-        <w:rPr>
-          <w:rFonts w:ascii="Helvetica" w:hAnsi="Helvetica" w:cs="Helvetica"/>
-          <w:color w:val="2D3B45"/>
-        </w:rPr>
-        <w:t>Lloyd et al. (2017)</w:t>
-      </w:r>
-      <w:r>
-        <w:rPr>
-          <w:rFonts w:ascii="Helvetica" w:hAnsi="Helvetica" w:cs="Helvetica"/>
-          <w:color w:val="2D3B45"/>
-        </w:rPr>
-        <w:t xml:space="preserve">. Specifically, </w:t>
+        <w:t xml:space="preserve">in Lloyd et al. (2017). Specifically, </w:t>
+      </w:r>
+      <w:r>
+        <w:rPr>
+          <w:rFonts w:ascii="Helvetica" w:hAnsi="Helvetica" w:cs="Helvetica"/>
+          <w:color w:val="2D3B45"/>
+        </w:rPr>
+        <w:t xml:space="preserve">if you have these materials available, </w:t>
       </w:r>
       <w:r>
         <w:rPr>
@@ -119,7 +84,21 @@
           <w:rFonts w:ascii="Helvetica" w:hAnsi="Helvetica" w:cs="Helvetica"/>
           <w:color w:val="2D3B45"/>
         </w:rPr>
-        <w:t>e survey template and data analysis script</w:t>
+        <w:t>e survey template</w:t>
+      </w:r>
+      <w:r>
+        <w:rPr>
+          <w:rFonts w:ascii="Helvetica" w:hAnsi="Helvetica" w:cs="Helvetica"/>
+          <w:color w:val="2D3B45"/>
+        </w:rPr>
+        <w:t xml:space="preserve"> used</w:t>
+      </w:r>
+      <w:r>
+        <w:rPr>
+          <w:rFonts w:ascii="Helvetica" w:hAnsi="Helvetica" w:cs="Helvetica"/>
+          <w:color w:val="2D3B45"/>
+        </w:rPr>
+        <w:t xml:space="preserve"> and data analysis script</w:t>
       </w:r>
       <w:r>
         <w:rPr>
@@ -133,8 +112,10 @@
           <w:rFonts w:ascii="Helvetica" w:hAnsi="Helvetica" w:cs="Helvetica"/>
           <w:color w:val="2D3B45"/>
         </w:rPr>
-        <w:t xml:space="preserve"> We received your MU3D videos, but do not know how the two sets of videos were created or randomized. </w:t>
-      </w:r>
+        <w:t xml:space="preserve"> </w:t>
+      </w:r>
+      <w:bookmarkStart w:id="0" w:name="_GoBack"/>
+      <w:bookmarkEnd w:id="0"/>
     </w:p>
     <w:p>
       <w:pPr>
@@ -151,98 +132,63 @@
           <w:rFonts w:ascii="Helvetica" w:hAnsi="Helvetica" w:cs="Helvetica"/>
           <w:color w:val="2D3B45"/>
         </w:rPr>
-        <w:t xml:space="preserve">We’re </w:t>
-      </w:r>
-      <w:r>
-        <w:rPr>
-          <w:rFonts w:ascii="Helvetica" w:hAnsi="Helvetica" w:cs="Helvetica"/>
-          <w:color w:val="2D3B45"/>
-        </w:rPr>
-        <w:t>interested in your findings because</w:t>
-      </w:r>
-      <w:r>
-        <w:rPr>
-          <w:rFonts w:ascii="Helvetica" w:hAnsi="Helvetica" w:cs="Helvetica"/>
-          <w:color w:val="2D3B45"/>
-        </w:rPr>
-        <w:t xml:space="preserve"> we are interested in learning more about the systematic race</w:t>
-      </w:r>
-      <w:r>
-        <w:rPr>
-          <w:rFonts w:ascii="Helvetica" w:hAnsi="Helvetica" w:cs="Helvetica"/>
-          <w:color w:val="2D3B45"/>
-        </w:rPr>
-        <w:t>-</w:t>
-      </w:r>
-      <w:r>
-        <w:rPr>
-          <w:rFonts w:ascii="Helvetica" w:hAnsi="Helvetica" w:cs="Helvetica"/>
-          <w:color w:val="2D3B45"/>
-        </w:rPr>
-        <w:t>based biases that individuals navigate in their daily lives</w:t>
-      </w:r>
-      <w:r>
-        <w:rPr>
-          <w:rFonts w:ascii="Helvetica" w:hAnsi="Helvetica" w:cs="Helvetica"/>
-          <w:color w:val="2D3B45"/>
-        </w:rPr>
-        <w:t xml:space="preserve">, so </w:t>
-      </w:r>
-      <w:r>
-        <w:rPr>
-          <w:rFonts w:ascii="Helvetica" w:hAnsi="Helvetica" w:cs="Helvetica"/>
-          <w:color w:val="2D3B45"/>
-        </w:rPr>
-        <w:t xml:space="preserve">we </w:t>
-      </w:r>
-      <w:r>
-        <w:rPr>
-          <w:rFonts w:ascii="Helvetica" w:hAnsi="Helvetica" w:cs="Helvetica"/>
-          <w:color w:val="2D3B45"/>
-        </w:rPr>
-        <w:t xml:space="preserve">chose to do a direct replication of your study as part of a graduate course, Psych 251, "Laboratory Methods in Experimental Psychology" at Stanford. </w:t>
-      </w:r>
-      <w:r>
-        <w:rPr>
-          <w:rFonts w:ascii="Helvetica" w:hAnsi="Helvetica" w:cs="Helvetica"/>
-          <w:color w:val="2D3B45"/>
-        </w:rPr>
-        <w:t xml:space="preserve">We </w:t>
-      </w:r>
-      <w:r>
-        <w:rPr>
-          <w:rFonts w:ascii="Helvetica" w:hAnsi="Helvetica" w:cs="Helvetica"/>
-          <w:color w:val="2D3B45"/>
-        </w:rPr>
-        <w:t xml:space="preserve">will be replicating your experiment on Amazon Mechanical Turk (mturk.com). </w:t>
-      </w:r>
-      <w:r>
-        <w:rPr>
-          <w:rFonts w:ascii="Helvetica" w:hAnsi="Helvetica" w:cs="Helvetica"/>
-          <w:color w:val="2D3B45"/>
-        </w:rPr>
-        <w:t>We are</w:t>
-      </w:r>
-      <w:r>
-        <w:rPr>
-          <w:rFonts w:ascii="Helvetica" w:hAnsi="Helvetica" w:cs="Helvetica"/>
-          <w:color w:val="2D3B45"/>
-        </w:rPr>
-        <w:t xml:space="preserve"> attempting as faithful a replication as possible, any advice or insights on experimental design that </w:t>
-      </w:r>
-      <w:r>
-        <w:rPr>
-          <w:rFonts w:ascii="Helvetica" w:hAnsi="Helvetica" w:cs="Helvetica"/>
-          <w:color w:val="2D3B45"/>
-        </w:rPr>
-        <w:t xml:space="preserve">we </w:t>
-      </w:r>
-      <w:r>
-        <w:rPr>
-          <w:rFonts w:ascii="Helvetica" w:hAnsi="Helvetica" w:cs="Helvetica"/>
-          <w:color w:val="2D3B45"/>
-        </w:rPr>
-        <w:t>might not gather from the original article would be very appreciated.</w:t>
+        <w:t>Also t</w:t>
+      </w:r>
+      <w:r>
+        <w:rPr>
+          <w:rFonts w:ascii="Helvetica" w:hAnsi="Helvetica" w:cs="Helvetica"/>
+          <w:color w:val="2D3B45"/>
+        </w:rPr>
+        <w:t>hank you for the</w:t>
+      </w:r>
+      <w:r>
+        <w:rPr>
+          <w:rFonts w:ascii="Helvetica" w:hAnsi="Helvetica" w:cs="Helvetica"/>
+          <w:color w:val="2D3B45"/>
+        </w:rPr>
+        <w:t xml:space="preserve"> MU3D videos</w:t>
+      </w:r>
+      <w:r>
+        <w:rPr>
+          <w:rFonts w:ascii="Helvetica" w:hAnsi="Helvetica" w:cs="Helvetica"/>
+          <w:color w:val="2D3B45"/>
+        </w:rPr>
+        <w:t xml:space="preserve">. Could you explain which videos were used </w:t>
+      </w:r>
+      <w:r>
+        <w:rPr>
+          <w:rFonts w:ascii="Helvetica" w:hAnsi="Helvetica" w:cs="Helvetica"/>
+          <w:color w:val="2D3B45"/>
+        </w:rPr>
+        <w:t>to create the</w:t>
+      </w:r>
+      <w:r>
+        <w:rPr>
+          <w:rFonts w:ascii="Helvetica" w:hAnsi="Helvetica" w:cs="Helvetica"/>
+          <w:color w:val="2D3B45"/>
+        </w:rPr>
+        <w:t xml:space="preserve"> two </w:t>
+      </w:r>
+      <w:r>
+        <w:rPr>
+          <w:rFonts w:ascii="Helvetica" w:hAnsi="Helvetica" w:cs="Helvetica"/>
+          <w:color w:val="2D3B45"/>
+        </w:rPr>
+        <w:t>sets of 40 videos</w:t>
+      </w:r>
+      <w:r>
+        <w:rPr>
+          <w:rFonts w:ascii="Helvetica" w:hAnsi="Helvetica" w:cs="Helvetica"/>
+          <w:color w:val="2D3B45"/>
+        </w:rPr>
+        <w:t>?</w:t>
+      </w:r>
+      <w:r>
+        <w:rPr>
+          <w:rFonts w:ascii="Helvetica" w:hAnsi="Helvetica" w:cs="Helvetica"/>
+          <w:color w:val="2D3B45"/>
+        </w:rPr>
+        <w:t xml:space="preserve"> Were the videos randomized within each set?</w:t>
       </w:r>
     </w:p>
     <w:p>
@@ -260,6 +206,115 @@
           <w:rFonts w:ascii="Helvetica" w:hAnsi="Helvetica" w:cs="Helvetica"/>
           <w:color w:val="2D3B45"/>
         </w:rPr>
+        <w:t xml:space="preserve">We’re </w:t>
+      </w:r>
+      <w:r>
+        <w:rPr>
+          <w:rFonts w:ascii="Helvetica" w:hAnsi="Helvetica" w:cs="Helvetica"/>
+          <w:color w:val="2D3B45"/>
+        </w:rPr>
+        <w:t>interested in your findings because</w:t>
+      </w:r>
+      <w:r>
+        <w:rPr>
+          <w:rFonts w:ascii="Helvetica" w:hAnsi="Helvetica" w:cs="Helvetica"/>
+          <w:color w:val="2D3B45"/>
+        </w:rPr>
+        <w:t xml:space="preserve"> we are interested in learning more about the systematic race</w:t>
+      </w:r>
+      <w:r>
+        <w:rPr>
+          <w:rFonts w:ascii="Helvetica" w:hAnsi="Helvetica" w:cs="Helvetica"/>
+          <w:color w:val="2D3B45"/>
+        </w:rPr>
+        <w:t>-</w:t>
+      </w:r>
+      <w:r>
+        <w:rPr>
+          <w:rFonts w:ascii="Helvetica" w:hAnsi="Helvetica" w:cs="Helvetica"/>
+          <w:color w:val="2D3B45"/>
+        </w:rPr>
+        <w:t>based biases that individuals navigate in their daily lives</w:t>
+      </w:r>
+      <w:r>
+        <w:rPr>
+          <w:rFonts w:ascii="Helvetica" w:hAnsi="Helvetica" w:cs="Helvetica"/>
+          <w:color w:val="2D3B45"/>
+        </w:rPr>
+        <w:t xml:space="preserve">, so </w:t>
+      </w:r>
+      <w:r>
+        <w:rPr>
+          <w:rFonts w:ascii="Helvetica" w:hAnsi="Helvetica" w:cs="Helvetica"/>
+          <w:color w:val="2D3B45"/>
+        </w:rPr>
+        <w:t xml:space="preserve">we </w:t>
+      </w:r>
+      <w:r>
+        <w:rPr>
+          <w:rFonts w:ascii="Helvetica" w:hAnsi="Helvetica" w:cs="Helvetica"/>
+          <w:color w:val="2D3B45"/>
+        </w:rPr>
+        <w:t xml:space="preserve">chose to do a direct replication of your study as part of a graduate course, Psych 251, "Laboratory Methods in Experimental Psychology" at Stanford. </w:t>
+      </w:r>
+      <w:r>
+        <w:rPr>
+          <w:rFonts w:ascii="Helvetica" w:hAnsi="Helvetica" w:cs="Helvetica"/>
+          <w:color w:val="2D3B45"/>
+        </w:rPr>
+        <w:t xml:space="preserve">We </w:t>
+      </w:r>
+      <w:r>
+        <w:rPr>
+          <w:rFonts w:ascii="Helvetica" w:hAnsi="Helvetica" w:cs="Helvetica"/>
+          <w:color w:val="2D3B45"/>
+        </w:rPr>
+        <w:t xml:space="preserve">will be replicating your experiment on Amazon Mechanical Turk (mturk.com). </w:t>
+      </w:r>
+      <w:r>
+        <w:rPr>
+          <w:rFonts w:ascii="Helvetica" w:hAnsi="Helvetica" w:cs="Helvetica"/>
+          <w:color w:val="2D3B45"/>
+        </w:rPr>
+        <w:t>We are</w:t>
+      </w:r>
+      <w:r>
+        <w:rPr>
+          <w:rFonts w:ascii="Helvetica" w:hAnsi="Helvetica" w:cs="Helvetica"/>
+          <w:color w:val="2D3B45"/>
+        </w:rPr>
+        <w:t xml:space="preserve"> attempting as faithful a replication as possible, any advice or insights on experimental design that </w:t>
+      </w:r>
+      <w:r>
+        <w:rPr>
+          <w:rFonts w:ascii="Helvetica" w:hAnsi="Helvetica" w:cs="Helvetica"/>
+          <w:color w:val="2D3B45"/>
+        </w:rPr>
+        <w:t xml:space="preserve">we </w:t>
+      </w:r>
+      <w:r>
+        <w:rPr>
+          <w:rFonts w:ascii="Helvetica" w:hAnsi="Helvetica" w:cs="Helvetica"/>
+          <w:color w:val="2D3B45"/>
+        </w:rPr>
+        <w:t>might not gather from the original article would be very appreciated.</w:t>
+      </w:r>
+    </w:p>
+    <w:p>
+      <w:pPr>
+        <w:pStyle w:val="NormalWeb"/>
+        <w:shd w:val="clear" w:color="auto" w:fill="FFFFFF"/>
+        <w:spacing w:before="180" w:beforeAutospacing="0" w:after="180" w:afterAutospacing="0"/>
+        <w:rPr>
+          <w:rFonts w:ascii="Helvetica" w:hAnsi="Helvetica" w:cs="Helvetica"/>
+          <w:color w:val="2D3B45"/>
+        </w:rPr>
+      </w:pPr>
+      <w:r>
+        <w:rPr>
+          <w:rFonts w:ascii="Helvetica" w:hAnsi="Helvetica" w:cs="Helvetica"/>
+          <w:color w:val="2D3B45"/>
+        </w:rPr>
         <w:t xml:space="preserve">Just to give you a sense of </w:t>
       </w:r>
       <w:r>
@@ -346,8 +401,6 @@
         </w:rPr>
         <w:t xml:space="preserve"> share it with you, just in case you have specific comments or concerns (though there’s of course no expectation that you respond or do a full review of the project).</w:t>
       </w:r>
-      <w:bookmarkStart w:id="0" w:name="_GoBack"/>
-      <w:bookmarkEnd w:id="0"/>
       <w:r>
         <w:rPr>
           <w:rFonts w:ascii="Helvetica" w:hAnsi="Helvetica" w:cs="Helvetica"/>

</xml_diff>

<commit_message>
fixed email template and added data prep and confirmatory analysis to replication report
</commit_message>
<xml_diff>
--- a/Email template.docx
+++ b/Email template.docx
@@ -114,8 +114,6 @@
         </w:rPr>
         <w:t xml:space="preserve"> </w:t>
       </w:r>
-      <w:bookmarkStart w:id="0" w:name="_GoBack"/>
-      <w:bookmarkEnd w:id="0"/>
     </w:p>
     <w:p>
       <w:pPr>
@@ -188,8 +186,10 @@
           <w:rFonts w:ascii="Helvetica" w:hAnsi="Helvetica" w:cs="Helvetica"/>
           <w:color w:val="2D3B45"/>
         </w:rPr>
-        <w:t xml:space="preserve"> Were the videos randomized within each set?</w:t>
-      </w:r>
+        <w:t xml:space="preserve"> </w:t>
+      </w:r>
+      <w:bookmarkStart w:id="0" w:name="_GoBack"/>
+      <w:bookmarkEnd w:id="0"/>
     </w:p>
     <w:p>
       <w:pPr>

</xml_diff>